<commit_message>
Added a block-schema of algorithm
</commit_message>
<xml_diff>
--- a/Звіт_про_виконання_КП.docx
+++ b/Звіт_про_виконання_КП.docx
@@ -1080,7 +1080,6 @@
           <w:docPartUnique/>
         </w:docPartObj>
       </w:sdtPr>
-      <w:sdtEndPr/>
       <w:sdtContent>
         <w:p>
           <w:pPr>
@@ -1088,7 +1087,7 @@
             <w:tabs>
               <w:tab w:val="right" w:leader="dot" w:pos="10640"/>
             </w:tabs>
-            <w:spacing w:before="139"/>
+            <w:spacing w:before="139" w:line="360" w:lineRule="auto"/>
             <w:ind w:left="426" w:right="-1"/>
           </w:pPr>
           <w:hyperlink w:anchor="_bookmark0" w:history="1">
@@ -1107,7 +1106,7 @@
             <w:tabs>
               <w:tab w:val="right" w:leader="dot" w:pos="10640"/>
             </w:tabs>
-            <w:spacing w:before="259"/>
+            <w:spacing w:before="259" w:line="360" w:lineRule="auto"/>
             <w:ind w:left="426" w:right="-1"/>
           </w:pPr>
           <w:hyperlink w:anchor="_bookmark1" w:history="1">
@@ -1153,7 +1152,7 @@
             <w:tabs>
               <w:tab w:val="right" w:leader="dot" w:pos="10649"/>
             </w:tabs>
-            <w:spacing w:line="480" w:lineRule="auto"/>
+            <w:spacing w:line="360" w:lineRule="auto"/>
             <w:ind w:left="426" w:right="-1"/>
           </w:pPr>
           <w:hyperlink w:anchor="_bookmark2" w:history="1">
@@ -1235,7 +1234,7 @@
             <w:tabs>
               <w:tab w:val="right" w:leader="dot" w:pos="10649"/>
             </w:tabs>
-            <w:spacing w:before="4" w:line="480" w:lineRule="auto"/>
+            <w:spacing w:before="4" w:line="360" w:lineRule="auto"/>
             <w:ind w:left="426" w:right="-1"/>
           </w:pPr>
           <w:hyperlink w:anchor="_bookmark3" w:history="1">
@@ -1290,7 +1289,7 @@
             <w:tabs>
               <w:tab w:val="right" w:leader="dot" w:pos="10649"/>
             </w:tabs>
-            <w:spacing w:before="4" w:line="480" w:lineRule="auto"/>
+            <w:spacing w:before="4" w:line="360" w:lineRule="auto"/>
             <w:ind w:left="426" w:right="-1"/>
             <w:rPr>
               <w:bCs/>
@@ -1328,7 +1327,7 @@
             <w:tabs>
               <w:tab w:val="right" w:leader="dot" w:pos="10640"/>
             </w:tabs>
-            <w:spacing w:line="319" w:lineRule="exact"/>
+            <w:spacing w:line="360" w:lineRule="auto"/>
             <w:ind w:left="426" w:right="-1"/>
           </w:pPr>
           <w:hyperlink w:anchor="_bookmark4" w:history="1">
@@ -1372,7 +1371,7 @@
               <w:tab w:val="left" w:pos="2165"/>
               <w:tab w:val="right" w:leader="dot" w:pos="10649"/>
             </w:tabs>
-            <w:spacing w:line="480" w:lineRule="auto"/>
+            <w:spacing w:line="360" w:lineRule="auto"/>
             <w:ind w:right="-1"/>
           </w:pPr>
           <w:r>
@@ -1428,7 +1427,7 @@
               <w:tab w:val="left" w:pos="2165"/>
               <w:tab w:val="right" w:leader="dot" w:pos="10649"/>
             </w:tabs>
-            <w:spacing w:before="0" w:line="480" w:lineRule="auto"/>
+            <w:spacing w:before="0" w:line="360" w:lineRule="auto"/>
             <w:ind w:right="-1"/>
           </w:pPr>
           <w:r>
@@ -1467,7 +1466,7 @@
               <w:tab w:val="left" w:pos="2165"/>
               <w:tab w:val="right" w:leader="dot" w:pos="10649"/>
             </w:tabs>
-            <w:spacing w:before="0" w:line="480" w:lineRule="auto"/>
+            <w:spacing w:before="0" w:line="360" w:lineRule="auto"/>
             <w:ind w:right="-1"/>
           </w:pPr>
           <w:r>
@@ -1497,7 +1496,7 @@
               <w:tab w:val="left" w:pos="2165"/>
               <w:tab w:val="right" w:leader="dot" w:pos="10649"/>
             </w:tabs>
-            <w:spacing w:before="0" w:line="480" w:lineRule="auto"/>
+            <w:spacing w:before="0" w:line="360" w:lineRule="auto"/>
             <w:ind w:right="-1"/>
           </w:pPr>
           <w:r>
@@ -1648,7 +1647,6 @@
             <w:tabs>
               <w:tab w:val="right" w:leader="dot" w:pos="10640"/>
             </w:tabs>
-            <w:spacing w:line="319" w:lineRule="exact"/>
             <w:ind w:left="426" w:right="-1"/>
           </w:pPr>
           <w:hyperlink w:anchor="_bookmark10" w:history="1">
@@ -1687,6 +1685,7 @@
             <w:tabs>
               <w:tab w:val="right" w:leader="dot" w:pos="10649"/>
             </w:tabs>
+            <w:spacing w:line="240" w:lineRule="auto"/>
             <w:ind w:left="426" w:right="-1"/>
           </w:pPr>
           <w:hyperlink w:anchor="_bookmark11" w:history="1">
@@ -1722,6 +1721,7 @@
             <w:tabs>
               <w:tab w:val="right" w:leader="dot" w:pos="10649"/>
             </w:tabs>
+            <w:spacing w:line="240" w:lineRule="auto"/>
             <w:ind w:left="426" w:right="-1"/>
           </w:pPr>
           <w:hyperlink w:anchor="_bookmark11" w:history="1">
@@ -1760,6 +1760,7 @@
             <w:tabs>
               <w:tab w:val="right" w:leader="dot" w:pos="10649"/>
             </w:tabs>
+            <w:spacing w:line="240" w:lineRule="auto"/>
             <w:ind w:left="426" w:right="-1"/>
           </w:pPr>
           <w:hyperlink w:anchor="_bookmark11" w:history="1">
@@ -1880,6 +1881,9 @@
               <w:t>ДОДАТОК</w:t>
             </w:r>
             <w:r>
+              <w:t xml:space="preserve"> 1</w:t>
+            </w:r>
+            <w:r>
               <w:tab/>
             </w:r>
           </w:hyperlink>
@@ -1887,6 +1891,28 @@
             <w:t>53</w:t>
           </w:r>
         </w:p>
+        <w:p>
+          <w:pPr>
+            <w:pStyle w:val="11"/>
+            <w:tabs>
+              <w:tab w:val="right" w:leader="dot" w:pos="10640"/>
+            </w:tabs>
+            <w:spacing w:before="264"/>
+            <w:ind w:left="426" w:right="-1"/>
+          </w:pPr>
+          <w:hyperlink w:anchor="_bookmark13" w:history="1">
+            <w:r>
+              <w:t>ДОДАТОК 2</w:t>
+            </w:r>
+            <w:r>
+              <w:tab/>
+              <w:t>5</w:t>
+            </w:r>
+          </w:hyperlink>
+          <w:r>
+            <w:t>4</w:t>
+          </w:r>
+        </w:p>
       </w:sdtContent>
     </w:sdt>
     <w:p>
@@ -2251,12 +2277,7 @@
         <w:jc w:val="both"/>
       </w:pPr>
       <w:r>
-        <w:t>Задачі, поставлені перед цим п</w:t>
-      </w:r>
-      <w:bookmarkStart w:id="2" w:name="_GoBack"/>
-      <w:bookmarkEnd w:id="2"/>
-      <w:r>
-        <w:t>роектом, включають розробку алгоритмів для</w:t>
+        <w:t>Задачі, поставлені перед цим проектом, включають розробку алгоритмів для</w:t>
       </w:r>
       <w:r>
         <w:rPr>
@@ -3099,10 +3120,10 @@
         <w:pStyle w:val="1"/>
         <w:ind w:left="284" w:right="270" w:firstLine="567"/>
       </w:pPr>
-      <w:bookmarkStart w:id="3" w:name="РОЗДІЛ_1._АНАЛІТИЧНИЙ_ОГЛЯД"/>
-      <w:bookmarkStart w:id="4" w:name="_bookmark1"/>
+      <w:bookmarkStart w:id="2" w:name="РОЗДІЛ_1._АНАЛІТИЧНИЙ_ОГЛЯД"/>
+      <w:bookmarkStart w:id="3" w:name="_bookmark1"/>
+      <w:bookmarkEnd w:id="2"/>
       <w:bookmarkEnd w:id="3"/>
-      <w:bookmarkEnd w:id="4"/>
       <w:r>
         <w:lastRenderedPageBreak/>
         <w:t>РОЗДІЛ</w:t>
@@ -3182,10 +3203,10 @@
         <w:ind w:left="284" w:right="270" w:firstLine="567"/>
         <w:jc w:val="left"/>
       </w:pPr>
-      <w:bookmarkStart w:id="5" w:name="1.1._Огляд_файлових_менеджерів_та_засобі"/>
-      <w:bookmarkStart w:id="6" w:name="_bookmark2"/>
+      <w:bookmarkStart w:id="4" w:name="1.1._Огляд_файлових_менеджерів_та_засобі"/>
+      <w:bookmarkStart w:id="5" w:name="_bookmark2"/>
+      <w:bookmarkEnd w:id="4"/>
       <w:bookmarkEnd w:id="5"/>
-      <w:bookmarkEnd w:id="6"/>
       <w:r>
         <w:t>1.1. Огляд</w:t>
       </w:r>
@@ -4193,10 +4214,10 @@
         <w:ind w:left="284" w:right="270" w:firstLine="567"/>
         <w:jc w:val="left"/>
       </w:pPr>
-      <w:bookmarkStart w:id="7" w:name="1.2_Поняття_і_призначення_файлових_менед"/>
-      <w:bookmarkStart w:id="8" w:name="_bookmark3"/>
+      <w:bookmarkStart w:id="6" w:name="1.2_Поняття_і_призначення_файлових_менед"/>
+      <w:bookmarkStart w:id="7" w:name="_bookmark3"/>
+      <w:bookmarkEnd w:id="6"/>
       <w:bookmarkEnd w:id="7"/>
-      <w:bookmarkEnd w:id="8"/>
       <w:r>
         <w:lastRenderedPageBreak/>
         <w:t>1.2</w:t>
@@ -5491,36 +5512,106 @@
       <w:r>
         <w:rPr>
           <w:sz w:val="28"/>
+          <w:lang w:val="en-US"/>
+        </w:rPr>
+        <w:t xml:space="preserve"> </w:t>
+      </w:r>
+      <w:r>
+        <w:rPr>
+          <w:sz w:val="28"/>
+          <w:lang w:val="en-US"/>
+        </w:rPr>
+        <w:t>DOS</w:t>
+      </w:r>
+      <w:r>
+        <w:rPr>
+          <w:sz w:val="28"/>
+          <w:lang w:val="en-US"/>
+        </w:rPr>
+        <w:t xml:space="preserve"> </w:t>
+      </w:r>
+      <w:r>
+        <w:rPr>
+          <w:sz w:val="28"/>
+          <w:lang w:val="en-US"/>
+        </w:rPr>
+        <w:t>Navigator</w:t>
+      </w:r>
+      <w:r>
+        <w:rPr>
+          <w:sz w:val="28"/>
+          <w:lang w:val="en-US"/>
+        </w:rPr>
+        <w:t xml:space="preserve"> </w:t>
+      </w:r>
+      <w:r>
+        <w:rPr>
+          <w:sz w:val="28"/>
           <w:lang w:val="ru-RU"/>
         </w:rPr>
-        <w:t xml:space="preserve"> </w:t>
-      </w:r>
-      <w:r>
-        <w:rPr>
-          <w:sz w:val="28"/>
-          <w:lang w:val="en-US"/>
-        </w:rPr>
-        <w:t>DOS</w:t>
+        <w:t>і</w:t>
+      </w:r>
+      <w:r>
+        <w:rPr>
+          <w:sz w:val="28"/>
+          <w:lang w:val="en-US"/>
+        </w:rPr>
+        <w:t xml:space="preserve"> </w:t>
+      </w:r>
+      <w:r>
+        <w:rPr>
+          <w:sz w:val="28"/>
+          <w:lang w:val="en-US"/>
+        </w:rPr>
+        <w:t>Windows</w:t>
+      </w:r>
+      <w:r>
+        <w:rPr>
+          <w:sz w:val="28"/>
+          <w:lang w:val="en-US"/>
+        </w:rPr>
+        <w:t xml:space="preserve"> </w:t>
+      </w:r>
+      <w:r>
+        <w:rPr>
+          <w:sz w:val="28"/>
+          <w:lang w:val="en-US"/>
+        </w:rPr>
+        <w:t>Commander</w:t>
+      </w:r>
+      <w:r>
+        <w:rPr>
+          <w:sz w:val="28"/>
+          <w:lang w:val="en-US"/>
+        </w:rPr>
+        <w:t xml:space="preserve"> </w:t>
       </w:r>
       <w:r>
         <w:rPr>
           <w:sz w:val="28"/>
           <w:lang w:val="ru-RU"/>
         </w:rPr>
-        <w:t xml:space="preserve"> </w:t>
-      </w:r>
-      <w:r>
-        <w:rPr>
-          <w:sz w:val="28"/>
-          <w:lang w:val="en-US"/>
-        </w:rPr>
-        <w:t>Navigator</w:t>
+        <w:t>для</w:t>
+      </w:r>
+      <w:r>
+        <w:rPr>
+          <w:sz w:val="28"/>
+          <w:lang w:val="en-US"/>
+        </w:rPr>
+        <w:t xml:space="preserve"> </w:t>
       </w:r>
       <w:r>
         <w:rPr>
           <w:sz w:val="28"/>
           <w:lang w:val="ru-RU"/>
         </w:rPr>
+        <w:t>управління</w:t>
+      </w:r>
+      <w:r>
+        <w:rPr>
+          <w:sz w:val="28"/>
+          <w:lang w:val="en-US"/>
+        </w:rPr>
         <w:t xml:space="preserve"> </w:t>
       </w:r>
       <w:r>
@@ -5528,41 +5619,55 @@
           <w:sz w:val="28"/>
           <w:lang w:val="ru-RU"/>
         </w:rPr>
-        <w:t>і</w:t>
+        <w:t>форматами</w:t>
+      </w:r>
+      <w:r>
+        <w:rPr>
+          <w:sz w:val="28"/>
+          <w:lang w:val="en-US"/>
+        </w:rPr>
+        <w:t xml:space="preserve"> </w:t>
       </w:r>
       <w:r>
         <w:rPr>
           <w:sz w:val="28"/>
           <w:lang w:val="ru-RU"/>
         </w:rPr>
-        <w:t xml:space="preserve"> </w:t>
-      </w:r>
-      <w:r>
-        <w:rPr>
-          <w:sz w:val="28"/>
-          <w:lang w:val="en-US"/>
-        </w:rPr>
-        <w:t>Windows</w:t>
+        <w:t>панелей</w:t>
+      </w:r>
+      <w:r>
+        <w:rPr>
+          <w:sz w:val="28"/>
+          <w:lang w:val="en-US"/>
+        </w:rPr>
+        <w:t xml:space="preserve"> </w:t>
       </w:r>
       <w:r>
         <w:rPr>
           <w:sz w:val="28"/>
           <w:lang w:val="ru-RU"/>
         </w:rPr>
-        <w:t xml:space="preserve"> </w:t>
-      </w:r>
-      <w:r>
-        <w:rPr>
-          <w:sz w:val="28"/>
-          <w:lang w:val="en-US"/>
-        </w:rPr>
-        <w:t>Commander</w:t>
+        <w:t>служить</w:t>
+      </w:r>
+      <w:r>
+        <w:rPr>
+          <w:sz w:val="28"/>
+          <w:lang w:val="en-US"/>
+        </w:rPr>
+        <w:t xml:space="preserve"> </w:t>
       </w:r>
       <w:r>
         <w:rPr>
           <w:sz w:val="28"/>
           <w:lang w:val="ru-RU"/>
         </w:rPr>
+        <w:t>один</w:t>
+      </w:r>
+      <w:r>
+        <w:rPr>
+          <w:sz w:val="28"/>
+          <w:lang w:val="en-US"/>
+        </w:rPr>
         <w:t xml:space="preserve"> </w:t>
       </w:r>
       <w:r>
@@ -5570,110 +5675,26 @@
           <w:sz w:val="28"/>
           <w:lang w:val="ru-RU"/>
         </w:rPr>
-        <w:t>для</w:t>
+        <w:t>пункт</w:t>
+      </w:r>
+      <w:r>
+        <w:rPr>
+          <w:sz w:val="28"/>
+          <w:lang w:val="en-US"/>
+        </w:rPr>
+        <w:t xml:space="preserve"> </w:t>
       </w:r>
       <w:r>
         <w:rPr>
           <w:sz w:val="28"/>
           <w:lang w:val="ru-RU"/>
         </w:rPr>
-        <w:t xml:space="preserve"> </w:t>
-      </w:r>
-      <w:r>
-        <w:rPr>
-          <w:sz w:val="28"/>
-          <w:lang w:val="ru-RU"/>
-        </w:rPr>
-        <w:t>управління</w:t>
-      </w:r>
-      <w:r>
-        <w:rPr>
-          <w:sz w:val="28"/>
-          <w:lang w:val="ru-RU"/>
-        </w:rPr>
-        <w:t xml:space="preserve"> </w:t>
-      </w:r>
-      <w:r>
-        <w:rPr>
-          <w:sz w:val="28"/>
-          <w:lang w:val="ru-RU"/>
-        </w:rPr>
-        <w:t>форматами</w:t>
-      </w:r>
-      <w:r>
-        <w:rPr>
-          <w:sz w:val="28"/>
-          <w:lang w:val="ru-RU"/>
-        </w:rPr>
-        <w:t xml:space="preserve"> </w:t>
-      </w:r>
-      <w:r>
-        <w:rPr>
-          <w:sz w:val="28"/>
-          <w:lang w:val="ru-RU"/>
-        </w:rPr>
-        <w:t>панелей</w:t>
-      </w:r>
-      <w:r>
-        <w:rPr>
-          <w:sz w:val="28"/>
-          <w:lang w:val="ru-RU"/>
-        </w:rPr>
-        <w:t xml:space="preserve"> </w:t>
-      </w:r>
-      <w:r>
-        <w:rPr>
-          <w:sz w:val="28"/>
-          <w:lang w:val="ru-RU"/>
-        </w:rPr>
-        <w:t>служить</w:t>
-      </w:r>
-      <w:r>
-        <w:rPr>
-          <w:sz w:val="28"/>
-          <w:lang w:val="ru-RU"/>
-        </w:rPr>
-        <w:t xml:space="preserve"> </w:t>
-      </w:r>
-      <w:r>
-        <w:rPr>
-          <w:sz w:val="28"/>
-          <w:lang w:val="ru-RU"/>
-        </w:rPr>
-        <w:t>один</w:t>
-      </w:r>
-      <w:r>
-        <w:rPr>
-          <w:sz w:val="28"/>
-          <w:lang w:val="ru-RU"/>
-        </w:rPr>
-        <w:t xml:space="preserve"> </w:t>
-      </w:r>
-      <w:r>
-        <w:rPr>
-          <w:sz w:val="28"/>
-          <w:lang w:val="ru-RU"/>
-        </w:rPr>
-        <w:t>пункт</w:t>
-      </w:r>
-      <w:r>
-        <w:rPr>
-          <w:sz w:val="28"/>
-          <w:lang w:val="ru-RU"/>
-        </w:rPr>
-        <w:t xml:space="preserve"> </w:t>
-      </w:r>
-      <w:r>
-        <w:rPr>
-          <w:sz w:val="28"/>
-          <w:lang w:val="ru-RU"/>
-        </w:rPr>
         <w:t>меню</w:t>
       </w:r>
       <w:r>
         <w:rPr>
           <w:sz w:val="28"/>
-          <w:lang w:val="ru-RU"/>
+          <w:lang w:val="en-US"/>
         </w:rPr>
         <w:t>.</w:t>
       </w:r>
@@ -8051,10 +8072,10 @@
         <w:pStyle w:val="1"/>
         <w:ind w:left="284" w:right="270" w:firstLine="567"/>
       </w:pPr>
-      <w:bookmarkStart w:id="9" w:name="РОЗДІЛ_2._ПРОЄКТУВАННЯ"/>
-      <w:bookmarkStart w:id="10" w:name="_bookmark4"/>
+      <w:bookmarkStart w:id="8" w:name="РОЗДІЛ_2._ПРОЄКТУВАННЯ"/>
+      <w:bookmarkStart w:id="9" w:name="_bookmark4"/>
+      <w:bookmarkEnd w:id="8"/>
       <w:bookmarkEnd w:id="9"/>
-      <w:bookmarkEnd w:id="10"/>
       <w:r>
         <w:lastRenderedPageBreak/>
         <w:t>РОЗДІЛ</w:t>
@@ -8102,10 +8123,10 @@
         <w:spacing w:before="0"/>
         <w:ind w:left="284" w:right="270" w:firstLine="567"/>
       </w:pPr>
-      <w:bookmarkStart w:id="11" w:name="2.1._Аналіз_задачі_розробки_файлового_ме"/>
-      <w:bookmarkStart w:id="12" w:name="_bookmark5"/>
+      <w:bookmarkStart w:id="10" w:name="2.1._Аналіз_задачі_розробки_файлового_ме"/>
+      <w:bookmarkStart w:id="11" w:name="_bookmark5"/>
+      <w:bookmarkEnd w:id="10"/>
       <w:bookmarkEnd w:id="11"/>
-      <w:bookmarkEnd w:id="12"/>
       <w:r>
         <w:t>Аналіз</w:t>
       </w:r>
@@ -10355,10 +10376,10 @@
         </w:tabs>
         <w:ind w:left="284" w:right="270" w:firstLine="567"/>
       </w:pPr>
-      <w:bookmarkStart w:id="13" w:name="2.2._Вибір_технології_програмування"/>
-      <w:bookmarkStart w:id="14" w:name="_bookmark6"/>
+      <w:bookmarkStart w:id="12" w:name="2.2._Вибір_технології_програмування"/>
+      <w:bookmarkStart w:id="13" w:name="_bookmark6"/>
+      <w:bookmarkEnd w:id="12"/>
       <w:bookmarkEnd w:id="13"/>
-      <w:bookmarkEnd w:id="14"/>
       <w:r>
         <w:lastRenderedPageBreak/>
         <w:t>Вибір</w:t>
@@ -11314,10 +11335,10 @@
         </w:tabs>
         <w:ind w:left="284" w:right="270" w:firstLine="567"/>
       </w:pPr>
-      <w:bookmarkStart w:id="15" w:name="2.3._Вибір_засобів_розробки"/>
-      <w:bookmarkStart w:id="16" w:name="_bookmark7"/>
+      <w:bookmarkStart w:id="14" w:name="2.3._Вибір_засобів_розробки"/>
+      <w:bookmarkStart w:id="15" w:name="_bookmark7"/>
+      <w:bookmarkEnd w:id="14"/>
       <w:bookmarkEnd w:id="15"/>
-      <w:bookmarkEnd w:id="16"/>
       <w:r>
         <w:lastRenderedPageBreak/>
         <w:t>Вибір</w:t>
@@ -17539,10 +17560,10 @@
         <w:pStyle w:val="1"/>
         <w:ind w:left="284" w:right="270" w:firstLine="567"/>
       </w:pPr>
-      <w:bookmarkStart w:id="17" w:name="РОЗДІЛ_3._РЕАЛІЗАЦІЯ_ПРОГРАМНОГО_РІШЕННЯ"/>
-      <w:bookmarkStart w:id="18" w:name="_bookmark8"/>
+      <w:bookmarkStart w:id="16" w:name="РОЗДІЛ_3._РЕАЛІЗАЦІЯ_ПРОГРАМНОГО_РІШЕННЯ"/>
+      <w:bookmarkStart w:id="17" w:name="_bookmark8"/>
+      <w:bookmarkEnd w:id="16"/>
       <w:bookmarkEnd w:id="17"/>
-      <w:bookmarkEnd w:id="18"/>
       <w:r>
         <w:lastRenderedPageBreak/>
         <w:t>РОЗДІЛ</w:t>
@@ -17693,10 +17714,10 @@
         <w:ind w:left="284" w:right="270" w:firstLine="567"/>
         <w:jc w:val="left"/>
       </w:pPr>
-      <w:bookmarkStart w:id="19" w:name="3.1._Основні_функції_програми"/>
-      <w:bookmarkStart w:id="20" w:name="_bookmark9"/>
+      <w:bookmarkStart w:id="18" w:name="3.1._Основні_функції_програми"/>
+      <w:bookmarkStart w:id="19" w:name="_bookmark9"/>
+      <w:bookmarkEnd w:id="18"/>
       <w:bookmarkEnd w:id="19"/>
-      <w:bookmarkEnd w:id="20"/>
       <w:r>
         <w:t>3.1.</w:t>
       </w:r>
@@ -17828,7 +17849,19 @@
         <w:t xml:space="preserve"> </w:t>
       </w:r>
       <w:r>
-        <w:t xml:space="preserve">файлового менеджера на основі коду (додаток). </w:t>
+        <w:t>файлового менеджера на основі коду (додаток</w:t>
+      </w:r>
+      <w:r>
+        <w:t xml:space="preserve"> 2</w:t>
+      </w:r>
+      <w:r>
+        <w:t>).</w:t>
+      </w:r>
+      <w:r>
+        <w:t xml:space="preserve"> Також можна проаналізувати принцип роботи утиліти у вигляді схеми (додаток 1).</w:t>
+      </w:r>
+      <w:r>
+        <w:t xml:space="preserve"> </w:t>
       </w:r>
       <w:r>
         <w:t>Н</w:t>
@@ -19197,6 +19230,7 @@
           <w:szCs w:val="19"/>
           <w:lang w:val="en-US"/>
         </w:rPr>
+        <w:lastRenderedPageBreak/>
         <w:t>createFile</w:t>
       </w:r>
       <w:r>
@@ -19339,7 +19373,6 @@
         <w:t xml:space="preserve"> </w:t>
       </w:r>
       <w:r>
-        <w:lastRenderedPageBreak/>
         <w:t>файл</w:t>
       </w:r>
       <w:r>
@@ -20915,11 +20948,11 @@
         <w:t>catch</w:t>
       </w:r>
       <w:r>
-        <w:t xml:space="preserve">. Це забезпечує докладнішу інформацію у випадку виникнення помилки при копіюванні дерикторій та файлів. Результатом виконання першої функції буде скопійована дерикторія із усім вмістом на новому шляху, який примається другим параметром. Аналогічно відьувається з файлом. Також важливий момент полягає в тому, що копіювати до місця призначення можна файл чи дерикторію і під іншим </w:t>
+        <w:t xml:space="preserve">. Це забезпечує докладнішу інформацію у випадку виникнення помилки при копіюванні дерикторій та файлів. Результатом виконання першої функції буде скопійована дерикторія із усім вмістом на новому шляху, який примається другим параметром. Аналогічно відьувається з файлом. Також важливий момент полягає в </w:t>
       </w:r>
       <w:r>
         <w:lastRenderedPageBreak/>
-        <w:t>іменем, що поєднує в собі відразу функцонал копіювання та перейменування, що є доволі зручною функцією.</w:t>
+        <w:t>тому, що копіювати до місця призначення можна файл чи дерикторію і під іншим іменем, що поєднує в собі відразу функцонал копіювання та перейменування, що є доволі зручною функцією.</w:t>
       </w:r>
     </w:p>
     <w:p>
@@ -21542,13 +21575,7 @@
         <w:t xml:space="preserve">надає користувачу </w:t>
       </w:r>
       <w:r>
-        <w:t xml:space="preserve">зручний </w:t>
-      </w:r>
-      <w:r>
-        <w:t xml:space="preserve">консольний </w:t>
-      </w:r>
-      <w:r>
-        <w:t>інтерфейс для взаємодії з</w:t>
+        <w:t>зручний інтерфейс для взаємодії з</w:t>
       </w:r>
       <w:r>
         <w:rPr>
@@ -21585,15 +21612,6 @@
       </w:r>
       <w:r>
         <w:t>може</w:t>
-      </w:r>
-      <w:r>
-        <w:rPr>
-          <w:spacing w:val="-12"/>
-        </w:rPr>
-        <w:t xml:space="preserve"> </w:t>
-      </w:r>
-      <w:r>
-        <w:t>легко</w:t>
       </w:r>
       <w:r>
         <w:rPr>
@@ -22134,10 +22152,10 @@
         <w:pStyle w:val="1"/>
         <w:ind w:left="284" w:right="270" w:firstLine="567"/>
       </w:pPr>
-      <w:bookmarkStart w:id="21" w:name="РОЗДІЛ_4._ТЕСТУВАННЯ"/>
-      <w:bookmarkStart w:id="22" w:name="_bookmark10"/>
+      <w:bookmarkStart w:id="20" w:name="РОЗДІЛ_4._ТЕСТУВАННЯ"/>
+      <w:bookmarkStart w:id="21" w:name="_bookmark10"/>
+      <w:bookmarkEnd w:id="20"/>
       <w:bookmarkEnd w:id="21"/>
-      <w:bookmarkEnd w:id="22"/>
       <w:r>
         <w:lastRenderedPageBreak/>
         <w:t>РОЗДІЛ</w:t>
@@ -23401,10 +23419,10 @@
         <w:ind w:left="284" w:right="270" w:firstLine="567"/>
         <w:jc w:val="left"/>
       </w:pPr>
-      <w:bookmarkStart w:id="23" w:name="4.1._Тестування_програми"/>
-      <w:bookmarkStart w:id="24" w:name="_bookmark11"/>
+      <w:bookmarkStart w:id="22" w:name="4.1._Тестування_програми"/>
+      <w:bookmarkStart w:id="23" w:name="_bookmark11"/>
+      <w:bookmarkEnd w:id="22"/>
       <w:bookmarkEnd w:id="23"/>
-      <w:bookmarkEnd w:id="24"/>
       <w:r>
         <w:lastRenderedPageBreak/>
         <w:t>4.2</w:t>
@@ -31385,10 +31403,10 @@
         <w:pStyle w:val="1"/>
         <w:ind w:left="284" w:right="270" w:firstLine="567"/>
       </w:pPr>
-      <w:bookmarkStart w:id="25" w:name="ВИСНОВКИ"/>
-      <w:bookmarkStart w:id="26" w:name="_bookmark12"/>
+      <w:bookmarkStart w:id="24" w:name="ВИСНОВКИ"/>
+      <w:bookmarkStart w:id="25" w:name="_bookmark12"/>
+      <w:bookmarkEnd w:id="24"/>
       <w:bookmarkEnd w:id="25"/>
-      <w:bookmarkEnd w:id="26"/>
       <w:r>
         <w:lastRenderedPageBreak/>
         <w:t>ВИСНОВКИ</w:t>
@@ -32543,10 +32561,10 @@
         <w:pStyle w:val="1"/>
         <w:ind w:left="284" w:right="270" w:firstLine="567"/>
       </w:pPr>
-      <w:bookmarkStart w:id="27" w:name="СПИСОК_ВИКОРИСТАНИХ_ДЖЕРЕЛ"/>
-      <w:bookmarkStart w:id="28" w:name="_bookmark13"/>
+      <w:bookmarkStart w:id="26" w:name="СПИСОК_ВИКОРИСТАНИХ_ДЖЕРЕЛ"/>
+      <w:bookmarkStart w:id="27" w:name="_bookmark13"/>
+      <w:bookmarkEnd w:id="26"/>
       <w:bookmarkEnd w:id="27"/>
-      <w:bookmarkEnd w:id="28"/>
       <w:r>
         <w:lastRenderedPageBreak/>
         <w:t>СПИСОК</w:t>
@@ -33629,10 +33647,10 @@
           <w:t>http://msdn.microsoft.com/</w:t>
         </w:r>
       </w:hyperlink>
-      <w:bookmarkStart w:id="29" w:name="ДОДАТОК"/>
-      <w:bookmarkStart w:id="30" w:name="_bookmark14"/>
+      <w:bookmarkStart w:id="28" w:name="ДОДАТОК"/>
+      <w:bookmarkStart w:id="29" w:name="_bookmark14"/>
+      <w:bookmarkEnd w:id="28"/>
       <w:bookmarkEnd w:id="29"/>
-      <w:bookmarkEnd w:id="30"/>
     </w:p>
     <w:p>
       <w:pPr>
@@ -33675,6 +33693,7 @@
         <w:rPr>
           <w:b/>
           <w:sz w:val="28"/>
+          <w:lang w:val="en-US"/>
         </w:rPr>
       </w:pPr>
       <w:r>
@@ -33685,6 +33704,82 @@
         <w:lastRenderedPageBreak/>
         <w:t>ДОДАТОК</w:t>
       </w:r>
+      <w:r>
+        <w:rPr>
+          <w:b/>
+          <w:sz w:val="28"/>
+          <w:lang w:val="en-US"/>
+        </w:rPr>
+        <w:t xml:space="preserve"> 1</w:t>
+      </w:r>
+    </w:p>
+    <w:p>
+      <w:pPr>
+        <w:spacing w:line="360" w:lineRule="auto"/>
+        <w:ind w:firstLine="426"/>
+        <w:jc w:val="center"/>
+        <w:rPr>
+          <w:b/>
+          <w:sz w:val="28"/>
+        </w:rPr>
+      </w:pPr>
+      <w:r>
+        <w:object w:dxaOrig="15381" w:dyaOrig="21551">
+          <v:shapetype id="_x0000_t75" coordsize="21600,21600" o:spt="75" o:preferrelative="t" path="m@4@5l@4@11@9@11@9@5xe" filled="f" stroked="f">
+            <v:stroke joinstyle="miter"/>
+            <v:formulas>
+              <v:f eqn="if lineDrawn pixelLineWidth 0"/>
+              <v:f eqn="sum @0 1 0"/>
+              <v:f eqn="sum 0 0 @1"/>
+              <v:f eqn="prod @2 1 2"/>
+              <v:f eqn="prod @3 21600 pixelWidth"/>
+              <v:f eqn="prod @3 21600 pixelHeight"/>
+              <v:f eqn="sum @0 0 1"/>
+              <v:f eqn="prod @6 1 2"/>
+              <v:f eqn="prod @7 21600 pixelWidth"/>
+              <v:f eqn="sum @8 21600 0"/>
+              <v:f eqn="prod @7 21600 pixelHeight"/>
+              <v:f eqn="sum @10 21600 0"/>
+            </v:formulas>
+            <v:path o:extrusionok="f" gradientshapeok="t" o:connecttype="rect"/>
+            <o:lock v:ext="edit" aspectratio="t"/>
+          </v:shapetype>
+          <v:shape id="_x0000_i1035" type="#_x0000_t75" style="width:499pt;height:699.5pt" o:ole="">
+            <v:imagedata r:id="rId93" o:title=""/>
+          </v:shape>
+          <o:OLEObject Type="Embed" ProgID="Visio.Drawing.15" ShapeID="_x0000_i1035" DrawAspect="Content" ObjectID="_1779396626" r:id="rId94"/>
+        </w:object>
+      </w:r>
+    </w:p>
+    <w:p>
+      <w:pPr>
+        <w:spacing w:line="360" w:lineRule="auto"/>
+        <w:ind w:firstLine="708"/>
+        <w:jc w:val="center"/>
+        <w:rPr>
+          <w:b/>
+          <w:sz w:val="28"/>
+          <w:lang w:val="en-US"/>
+        </w:rPr>
+      </w:pPr>
+      <w:r>
+        <w:rPr>
+          <w:b/>
+          <w:sz w:val="28"/>
+        </w:rPr>
+        <w:lastRenderedPageBreak/>
+        <w:t>ДОДАТОК</w:t>
+      </w:r>
+      <w:r>
+        <w:rPr>
+          <w:b/>
+          <w:sz w:val="28"/>
+          <w:lang w:val="en-US"/>
+        </w:rPr>
+        <w:t xml:space="preserve"> 2</w:t>
+      </w:r>
+      <w:bookmarkStart w:id="30" w:name="_GoBack"/>
+      <w:bookmarkEnd w:id="30"/>
     </w:p>
     <w:p>
       <w:pPr>
@@ -53632,19 +53727,9 @@
           <w:color w:val="000000"/>
           <w:sz w:val="19"/>
           <w:szCs w:val="19"/>
-          <w:lang w:val="en-US"/>
-        </w:rPr>
-      </w:pPr>
-      <w:r>
-        <w:rPr>
-          <w:rFonts w:ascii="Cascadia Mono" w:eastAsiaTheme="minorHAnsi" w:hAnsi="Cascadia Mono" w:cs="Cascadia Mono"/>
-          <w:color w:val="000000"/>
-          <w:sz w:val="19"/>
-          <w:szCs w:val="19"/>
           <w:lang w:val="ru-RU"/>
         </w:rPr>
-        <w:tab/>
-      </w:r>
+      </w:pPr>
       <w:r>
         <w:rPr>
           <w:rFonts w:ascii="Cascadia Mono" w:eastAsiaTheme="minorHAnsi" w:hAnsi="Cascadia Mono" w:cs="Cascadia Mono"/>
@@ -53661,7 +53746,17 @@
           <w:color w:val="000000"/>
           <w:sz w:val="19"/>
           <w:szCs w:val="19"/>
-          <w:lang w:val="en-US"/>
+          <w:lang w:val="ru-RU"/>
+        </w:rPr>
+        <w:tab/>
+      </w:r>
+      <w:r>
+        <w:rPr>
+          <w:rFonts w:ascii="Cascadia Mono" w:eastAsiaTheme="minorHAnsi" w:hAnsi="Cascadia Mono" w:cs="Cascadia Mono"/>
+          <w:color w:val="000000"/>
+          <w:sz w:val="19"/>
+          <w:szCs w:val="19"/>
+          <w:lang w:val="ru-RU"/>
         </w:rPr>
         <w:t>{</w:t>
       </w:r>
@@ -53675,36 +53770,36 @@
           <w:color w:val="000000"/>
           <w:sz w:val="19"/>
           <w:szCs w:val="19"/>
-          <w:lang w:val="en-US"/>
-        </w:rPr>
-      </w:pPr>
-      <w:r>
-        <w:rPr>
-          <w:rFonts w:ascii="Cascadia Mono" w:eastAsiaTheme="minorHAnsi" w:hAnsi="Cascadia Mono" w:cs="Cascadia Mono"/>
-          <w:color w:val="000000"/>
-          <w:sz w:val="19"/>
-          <w:szCs w:val="19"/>
-          <w:lang w:val="en-US"/>
-        </w:rPr>
-        <w:tab/>
-      </w:r>
-      <w:r>
-        <w:rPr>
-          <w:rFonts w:ascii="Cascadia Mono" w:eastAsiaTheme="minorHAnsi" w:hAnsi="Cascadia Mono" w:cs="Cascadia Mono"/>
-          <w:color w:val="000000"/>
-          <w:sz w:val="19"/>
-          <w:szCs w:val="19"/>
-          <w:lang w:val="en-US"/>
-        </w:rPr>
-        <w:tab/>
-      </w:r>
-      <w:r>
-        <w:rPr>
-          <w:rFonts w:ascii="Cascadia Mono" w:eastAsiaTheme="minorHAnsi" w:hAnsi="Cascadia Mono" w:cs="Cascadia Mono"/>
-          <w:color w:val="000000"/>
-          <w:sz w:val="19"/>
-          <w:szCs w:val="19"/>
-          <w:lang w:val="en-US"/>
+          <w:lang w:val="ru-RU"/>
+        </w:rPr>
+      </w:pPr>
+      <w:r>
+        <w:rPr>
+          <w:rFonts w:ascii="Cascadia Mono" w:eastAsiaTheme="minorHAnsi" w:hAnsi="Cascadia Mono" w:cs="Cascadia Mono"/>
+          <w:color w:val="000000"/>
+          <w:sz w:val="19"/>
+          <w:szCs w:val="19"/>
+          <w:lang w:val="ru-RU"/>
+        </w:rPr>
+        <w:tab/>
+      </w:r>
+      <w:r>
+        <w:rPr>
+          <w:rFonts w:ascii="Cascadia Mono" w:eastAsiaTheme="minorHAnsi" w:hAnsi="Cascadia Mono" w:cs="Cascadia Mono"/>
+          <w:color w:val="000000"/>
+          <w:sz w:val="19"/>
+          <w:szCs w:val="19"/>
+          <w:lang w:val="ru-RU"/>
+        </w:rPr>
+        <w:tab/>
+      </w:r>
+      <w:r>
+        <w:rPr>
+          <w:rFonts w:ascii="Cascadia Mono" w:eastAsiaTheme="minorHAnsi" w:hAnsi="Cascadia Mono" w:cs="Cascadia Mono"/>
+          <w:color w:val="000000"/>
+          <w:sz w:val="19"/>
+          <w:szCs w:val="19"/>
+          <w:lang w:val="ru-RU"/>
         </w:rPr>
         <w:tab/>
       </w:r>
@@ -53724,7 +53819,7 @@
           <w:color w:val="000000"/>
           <w:sz w:val="19"/>
           <w:szCs w:val="19"/>
-          <w:lang w:val="en-US"/>
+          <w:lang w:val="ru-RU"/>
         </w:rPr>
         <w:t xml:space="preserve"> </w:t>
       </w:r>
@@ -53744,7 +53839,7 @@
           <w:color w:val="000000"/>
           <w:sz w:val="19"/>
           <w:szCs w:val="19"/>
-          <w:lang w:val="en-US"/>
+          <w:lang w:val="ru-RU"/>
         </w:rPr>
         <w:t>;</w:t>
       </w:r>
@@ -53767,27 +53862,27 @@
           <w:color w:val="000000"/>
           <w:sz w:val="19"/>
           <w:szCs w:val="19"/>
-          <w:lang w:val="en-US"/>
-        </w:rPr>
-        <w:tab/>
-      </w:r>
-      <w:r>
-        <w:rPr>
-          <w:rFonts w:ascii="Cascadia Mono" w:eastAsiaTheme="minorHAnsi" w:hAnsi="Cascadia Mono" w:cs="Cascadia Mono"/>
-          <w:color w:val="000000"/>
-          <w:sz w:val="19"/>
-          <w:szCs w:val="19"/>
-          <w:lang w:val="en-US"/>
-        </w:rPr>
-        <w:tab/>
-      </w:r>
-      <w:r>
-        <w:rPr>
-          <w:rFonts w:ascii="Cascadia Mono" w:eastAsiaTheme="minorHAnsi" w:hAnsi="Cascadia Mono" w:cs="Cascadia Mono"/>
-          <w:color w:val="000000"/>
-          <w:sz w:val="19"/>
-          <w:szCs w:val="19"/>
-          <w:lang w:val="en-US"/>
+          <w:lang w:val="ru-RU"/>
+        </w:rPr>
+        <w:tab/>
+      </w:r>
+      <w:r>
+        <w:rPr>
+          <w:rFonts w:ascii="Cascadia Mono" w:eastAsiaTheme="minorHAnsi" w:hAnsi="Cascadia Mono" w:cs="Cascadia Mono"/>
+          <w:color w:val="000000"/>
+          <w:sz w:val="19"/>
+          <w:szCs w:val="19"/>
+          <w:lang w:val="ru-RU"/>
+        </w:rPr>
+        <w:tab/>
+      </w:r>
+      <w:r>
+        <w:rPr>
+          <w:rFonts w:ascii="Cascadia Mono" w:eastAsiaTheme="minorHAnsi" w:hAnsi="Cascadia Mono" w:cs="Cascadia Mono"/>
+          <w:color w:val="000000"/>
+          <w:sz w:val="19"/>
+          <w:szCs w:val="19"/>
+          <w:lang w:val="ru-RU"/>
         </w:rPr>
         <w:tab/>
       </w:r>
@@ -63991,7 +64086,7 @@
                             <w:rPr>
                               <w:noProof/>
                             </w:rPr>
-                            <w:t>5</w:t>
+                            <w:t>55</w:t>
                           </w:r>
                           <w:r>
                             <w:fldChar w:fldCharType="end"/>
@@ -64042,7 +64137,7 @@
                       <w:rPr>
                         <w:noProof/>
                       </w:rPr>
-                      <w:t>5</w:t>
+                      <w:t>55</w:t>
                     </w:r>
                     <w:r>
                       <w:fldChar w:fldCharType="end"/>

</xml_diff>